<commit_message>
correct diagram and add javadoc
</commit_message>
<xml_diff>
--- a/docs/Algoritmos y programación II-Snakes_and_Ladders.docx
+++ b/docs/Algoritmos y programación II-Snakes_and_Ladders.docx
@@ -2862,10 +2862,21 @@
         <w:rPr>
           <w:b/>
         </w:rPr>
-        <w:t xml:space="preserve"> 4.1</w:t>
-      </w:r>
-      <w:r>
-        <w:t>:Su función es ayudar</w:t>
+        <w:t xml:space="preserve"> </w:t>
+      </w:r>
+      <w:proofErr w:type="gramStart"/>
+      <w:r>
+        <w:rPr>
+          <w:b/>
+        </w:rPr>
+        <w:t>4.1</w:t>
+      </w:r>
+      <w:r>
+        <w:t>:Su</w:t>
+      </w:r>
+      <w:proofErr w:type="gramEnd"/>
+      <w:r>
+        <w:t xml:space="preserve"> función es ayudar</w:t>
       </w:r>
       <w:r>
         <w:rPr>
@@ -4775,19 +4786,7 @@
       </w:r>
       <w:proofErr w:type="spellEnd"/>
       <w:r>
-        <w:t xml:space="preserve"> 1</w:t>
-      </w:r>
-      <w:r>
-        <w:t>2:</w:t>
-      </w:r>
-      <w:r>
-        <w:t xml:space="preserve"> </w:t>
-      </w:r>
-      <w:r>
-        <w:t>Acabar</w:t>
-      </w:r>
-      <w:r>
-        <w:t xml:space="preserve"> el juego cuando un jugador llegue a la última casilla.</w:t>
+        <w:t xml:space="preserve"> 12: Acabar el juego cuando un jugador llegue a la última casilla.</w:t>
       </w:r>
     </w:p>
     <w:p>
@@ -4803,22 +4802,7 @@
       </w:r>
       <w:proofErr w:type="spellEnd"/>
       <w:r>
-        <w:t xml:space="preserve"> 1</w:t>
-      </w:r>
-      <w:r>
-        <w:t>2</w:t>
-      </w:r>
-      <w:r>
-        <w:t>.1</w:t>
-      </w:r>
-      <w:r>
-        <w:t>:</w:t>
-      </w:r>
-      <w:r>
-        <w:t xml:space="preserve"> Imprimir el símbolo del jugador que ganó</w:t>
-      </w:r>
-      <w:r>
-        <w:t>.</w:t>
+        <w:t xml:space="preserve"> 12.1: Imprimir el símbolo del jugador que ganó.</w:t>
       </w:r>
     </w:p>
     <w:p>
@@ -4834,31 +4818,7 @@
       </w:r>
       <w:proofErr w:type="spellEnd"/>
       <w:r>
-        <w:t xml:space="preserve"> 1</w:t>
-      </w:r>
-      <w:r>
-        <w:t>2.</w:t>
-      </w:r>
-      <w:r>
-        <w:t>2</w:t>
-      </w:r>
-      <w:r>
-        <w:t>:</w:t>
-      </w:r>
-      <w:r>
-        <w:t xml:space="preserve"> Pedir el nombre del jugador ganador</w:t>
-      </w:r>
-      <w:r>
-        <w:t>.</w:t>
-      </w:r>
-      <w:r>
-        <w:t xml:space="preserve"> </w:t>
-      </w:r>
-      <w:r>
-        <w:t>Desplegar el menú nuevamente</w:t>
-      </w:r>
-      <w:r>
-        <w:t>.</w:t>
+        <w:t xml:space="preserve"> 12.2: Pedir el nombre del jugador ganador. Desplegar el menú nuevamente.</w:t>
       </w:r>
     </w:p>
     <w:p>
@@ -4868,31 +4828,42 @@
         <w:ind w:right="107"/>
         <w:jc w:val="both"/>
       </w:pPr>
+      <w:proofErr w:type="spellStart"/>
+      <w:r>
+        <w:t>Req</w:t>
+      </w:r>
+      <w:proofErr w:type="spellEnd"/>
+      <w:r>
+        <w:t xml:space="preserve"> 13. </w:t>
+      </w:r>
+      <w:r>
+        <w:t>Se calcula el puntaje del jugador ganador multiplicando las casillas del tablero por los movimientos del jugador.</w:t>
+      </w:r>
+    </w:p>
+    <w:p>
+      <w:pPr>
+        <w:pStyle w:val="Textoindependiente"/>
+        <w:spacing w:before="172" w:line="268" w:lineRule="auto"/>
+        <w:ind w:right="107"/>
+        <w:jc w:val="both"/>
+        <w:sectPr>
+          <w:pgSz w:w="12240" w:h="15840"/>
+          <w:pgMar w:top="1380" w:right="1600" w:bottom="280" w:left="1600" w:header="720" w:footer="720" w:gutter="0"/>
+          <w:cols w:space="720"/>
+        </w:sectPr>
+      </w:pPr>
+      <w:r>
+        <w:tab/>
+      </w:r>
       <w:r>
         <w:rPr>
           <w:noProof/>
         </w:rPr>
         <w:drawing>
-          <wp:anchor distT="0" distB="0" distL="114300" distR="114300" simplePos="0" relativeHeight="251661312" behindDoc="1" locked="0" layoutInCell="1" allowOverlap="1" wp14:anchorId="2BFAB69D" wp14:editId="22943216">
-            <wp:simplePos x="0" y="0"/>
-            <wp:positionH relativeFrom="column">
-              <wp:posOffset>-39658</wp:posOffset>
-            </wp:positionH>
-            <wp:positionV relativeFrom="paragraph">
-              <wp:posOffset>917229</wp:posOffset>
-            </wp:positionV>
-            <wp:extent cx="5739765" cy="3110346"/>
-            <wp:effectExtent l="0" t="0" r="0" b="0"/>
-            <wp:wrapTight wrapText="bothSides">
-              <wp:wrapPolygon edited="0">
-                <wp:start x="0" y="0"/>
-                <wp:lineTo x="0" y="21432"/>
-                <wp:lineTo x="21507" y="21432"/>
-                <wp:lineTo x="21507" y="0"/>
-                <wp:lineTo x="0" y="0"/>
-              </wp:wrapPolygon>
-            </wp:wrapTight>
-            <wp:docPr id="2" name="Imagen 2" descr="Diagrama, Esquemático&#10;&#10;Descripción generada automáticamente"/>
+          <wp:inline distT="0" distB="0" distL="0" distR="0" wp14:anchorId="3E919CB5" wp14:editId="7AB87B99">
+            <wp:extent cx="5784273" cy="3733295"/>
+            <wp:effectExtent l="0" t="0" r="6985" b="635"/>
+            <wp:docPr id="3" name="Imagen 3"/>
             <wp:cNvGraphicFramePr>
               <a:graphicFrameLocks xmlns:a="http://schemas.openxmlformats.org/drawingml/2006/main" noChangeAspect="1"/>
             </wp:cNvGraphicFramePr>
@@ -4900,7 +4871,7 @@
               <a:graphicData uri="http://schemas.openxmlformats.org/drawingml/2006/picture">
                 <pic:pic xmlns:pic="http://schemas.openxmlformats.org/drawingml/2006/picture">
                   <pic:nvPicPr>
-                    <pic:cNvPr id="2" name="Imagen 2" descr="Diagrama, Esquemático&#10;&#10;Descripción generada automáticamente"/>
+                    <pic:cNvPr id="0" name="Picture 1"/>
                     <pic:cNvPicPr>
                       <a:picLocks noChangeAspect="1" noChangeArrowheads="1"/>
                     </pic:cNvPicPr>
@@ -4913,13 +4884,96 @@
                         </a:ext>
                       </a:extLst>
                     </a:blip>
-                    <a:srcRect l="59588" t="22088" b="35749"/>
+                    <a:srcRect l="56395" t="17992" b="28021"/>
                     <a:stretch/>
                   </pic:blipFill>
                   <pic:spPr bwMode="auto">
                     <a:xfrm>
                       <a:off x="0" y="0"/>
-                      <a:ext cx="5739765" cy="3110346"/>
+                      <a:ext cx="5799192" cy="3742924"/>
+                    </a:xfrm>
+                    <a:prstGeom prst="rect">
+                      <a:avLst/>
+                    </a:prstGeom>
+                    <a:noFill/>
+                    <a:ln>
+                      <a:noFill/>
+                    </a:ln>
+                    <a:extLst>
+                      <a:ext uri="{53640926-AAD7-44D8-BBD7-CCE9431645EC}">
+                        <a14:shadowObscured xmlns:a14="http://schemas.microsoft.com/office/drawing/2010/main"/>
+                      </a:ext>
+                    </a:extLst>
+                  </pic:spPr>
+                </pic:pic>
+              </a:graphicData>
+            </a:graphic>
+          </wp:inline>
+        </w:drawing>
+      </w:r>
+    </w:p>
+    <w:p>
+      <w:pPr>
+        <w:pStyle w:val="Textoindependiente"/>
+        <w:spacing w:before="8"/>
+        <w:rPr>
+          <w:rFonts w:ascii="Arial"/>
+          <w:b/>
+        </w:rPr>
+      </w:pPr>
+      <w:r>
+        <w:rPr>
+          <w:noProof/>
+        </w:rPr>
+        <w:lastRenderedPageBreak/>
+        <w:drawing>
+          <wp:anchor distT="0" distB="0" distL="114300" distR="114300" simplePos="0" relativeHeight="251657216" behindDoc="1" locked="0" layoutInCell="1" allowOverlap="1" wp14:anchorId="7D1214DC" wp14:editId="29FC8980">
+            <wp:simplePos x="0" y="0"/>
+            <wp:positionH relativeFrom="column">
+              <wp:posOffset>-247650</wp:posOffset>
+            </wp:positionH>
+            <wp:positionV relativeFrom="paragraph">
+              <wp:posOffset>-301625</wp:posOffset>
+            </wp:positionV>
+            <wp:extent cx="6296660" cy="8825230"/>
+            <wp:effectExtent l="0" t="0" r="8890" b="0"/>
+            <wp:wrapTight wrapText="bothSides">
+              <wp:wrapPolygon edited="0">
+                <wp:start x="0" y="0"/>
+                <wp:lineTo x="0" y="21541"/>
+                <wp:lineTo x="21565" y="21541"/>
+                <wp:lineTo x="21565" y="0"/>
+                <wp:lineTo x="0" y="0"/>
+              </wp:wrapPolygon>
+            </wp:wrapTight>
+            <wp:docPr id="4" name="Imagen 4"/>
+            <wp:cNvGraphicFramePr>
+              <a:graphicFrameLocks xmlns:a="http://schemas.openxmlformats.org/drawingml/2006/main" noChangeAspect="1"/>
+            </wp:cNvGraphicFramePr>
+            <a:graphic xmlns:a="http://schemas.openxmlformats.org/drawingml/2006/main">
+              <a:graphicData uri="http://schemas.openxmlformats.org/drawingml/2006/picture">
+                <pic:pic xmlns:pic="http://schemas.openxmlformats.org/drawingml/2006/picture">
+                  <pic:nvPicPr>
+                    <pic:cNvPr id="0" name="Picture 2"/>
+                    <pic:cNvPicPr>
+                      <a:picLocks noChangeAspect="1" noChangeArrowheads="1"/>
+                    </pic:cNvPicPr>
+                  </pic:nvPicPr>
+                  <pic:blipFill rotWithShape="1">
+                    <a:blip r:embed="rId5">
+                      <a:extLst>
+                        <a:ext uri="{28A0092B-C50C-407E-A947-70E740481C1C}">
+                          <a14:useLocalDpi xmlns:a14="http://schemas.microsoft.com/office/drawing/2010/main" val="0"/>
+                        </a:ext>
+                      </a:extLst>
+                    </a:blip>
+                    <a:srcRect r="52063"/>
+                    <a:stretch/>
+                  </pic:blipFill>
+                  <pic:spPr bwMode="auto">
+                    <a:xfrm>
+                      <a:off x="0" y="0"/>
+                      <a:ext cx="6296660" cy="8825230"/>
                     </a:xfrm>
                     <a:prstGeom prst="rect">
                       <a:avLst/>
@@ -4946,108 +5000,8 @@
           </wp:anchor>
         </w:drawing>
       </w:r>
-      <w:proofErr w:type="spellStart"/>
-      <w:r>
-        <w:t>Req</w:t>
-      </w:r>
-      <w:proofErr w:type="spellEnd"/>
-      <w:r>
-        <w:t xml:space="preserve"> 1</w:t>
-      </w:r>
-      <w:r>
-        <w:t>3</w:t>
-      </w:r>
-      <w:r>
-        <w:t xml:space="preserve">. </w:t>
-      </w:r>
-      <w:r>
-        <w:t>Se calcula el puntaje del jugador ganador multiplicando las casillas del tablero por los movimientos del jugador.</w:t>
-      </w:r>
-    </w:p>
-    <w:p>
-      <w:pPr>
-        <w:pStyle w:val="Textoindependiente"/>
-        <w:spacing w:before="172" w:line="268" w:lineRule="auto"/>
-        <w:ind w:right="107"/>
-        <w:jc w:val="both"/>
-        <w:sectPr>
-          <w:pgSz w:w="12240" w:h="15840"/>
-          <w:pgMar w:top="1380" w:right="1600" w:bottom="280" w:left="1600" w:header="720" w:footer="720" w:gutter="0"/>
-          <w:cols w:space="720"/>
-        </w:sectPr>
-      </w:pPr>
-      <w:r>
-        <w:tab/>
-      </w:r>
-    </w:p>
-    <w:p>
-      <w:pPr>
-        <w:pStyle w:val="Textoindependiente"/>
-        <w:spacing w:before="8"/>
-        <w:rPr>
-          <w:rFonts w:ascii="Arial"/>
-          <w:b/>
-        </w:rPr>
-      </w:pPr>
-    </w:p>
-    <w:p>
-      <w:r>
-        <w:rPr>
-          <w:noProof/>
-        </w:rPr>
-        <w:drawing>
-          <wp:inline distT="0" distB="0" distL="0" distR="0" wp14:anchorId="33EE608F" wp14:editId="56BF9186">
-            <wp:extent cx="6272991" cy="7654636"/>
-            <wp:effectExtent l="0" t="0" r="0" b="3810"/>
-            <wp:docPr id="1" name="Imagen 1"/>
-            <wp:cNvGraphicFramePr>
-              <a:graphicFrameLocks xmlns:a="http://schemas.openxmlformats.org/drawingml/2006/main" noChangeAspect="1"/>
-            </wp:cNvGraphicFramePr>
-            <a:graphic xmlns:a="http://schemas.openxmlformats.org/drawingml/2006/main">
-              <a:graphicData uri="http://schemas.openxmlformats.org/drawingml/2006/picture">
-                <pic:pic xmlns:pic="http://schemas.openxmlformats.org/drawingml/2006/picture">
-                  <pic:nvPicPr>
-                    <pic:cNvPr id="0" name="Picture 1"/>
-                    <pic:cNvPicPr>
-                      <a:picLocks noChangeAspect="1" noChangeArrowheads="1"/>
-                    </pic:cNvPicPr>
-                  </pic:nvPicPr>
-                  <pic:blipFill rotWithShape="1">
-                    <a:blip r:embed="rId5">
-                      <a:extLst>
-                        <a:ext uri="{28A0092B-C50C-407E-A947-70E740481C1C}">
-                          <a14:useLocalDpi xmlns:a14="http://schemas.microsoft.com/office/drawing/2010/main" val="0"/>
-                        </a:ext>
-                      </a:extLst>
-                    </a:blip>
-                    <a:srcRect r="52300"/>
-                    <a:stretch/>
-                  </pic:blipFill>
-                  <pic:spPr bwMode="auto">
-                    <a:xfrm>
-                      <a:off x="0" y="0"/>
-                      <a:ext cx="6301143" cy="7688989"/>
-                    </a:xfrm>
-                    <a:prstGeom prst="rect">
-                      <a:avLst/>
-                    </a:prstGeom>
-                    <a:noFill/>
-                    <a:ln>
-                      <a:noFill/>
-                    </a:ln>
-                    <a:extLst>
-                      <a:ext uri="{53640926-AAD7-44D8-BBD7-CCE9431645EC}">
-                        <a14:shadowObscured xmlns:a14="http://schemas.microsoft.com/office/drawing/2010/main"/>
-                      </a:ext>
-                    </a:extLst>
-                  </pic:spPr>
-                </pic:pic>
-              </a:graphicData>
-            </a:graphic>
-          </wp:inline>
-        </w:drawing>
-      </w:r>
-    </w:p>
+    </w:p>
+    <w:p/>
     <w:p/>
     <w:p/>
     <w:p/>

</xml_diff>